<commit_message>
Update report to refelct new index page changes
</commit_message>
<xml_diff>
--- a/Projektrapport_grupp_6 .docx
+++ b/Projektrapport_grupp_6 .docx
@@ -23,12 +23,12 @@
           <wp:inline distB="114300" distT="114300" distL="114300" distR="114300">
             <wp:extent cx="4305300" cy="1171575"/>
             <wp:effectExtent b="0" l="0" r="0" t="0"/>
-            <wp:docPr id="1" name="image4.png"/>
+            <wp:docPr id="1" name="image3.png"/>
             <a:graphic>
               <a:graphicData uri="http://schemas.openxmlformats.org/drawingml/2006/picture">
                 <pic:pic>
                   <pic:nvPicPr>
-                    <pic:cNvPr id="0" name="image4.png"/>
+                    <pic:cNvPr id="0" name="image3.png"/>
                     <pic:cNvPicPr preferRelativeResize="0"/>
                   </pic:nvPicPr>
                   <pic:blipFill>
@@ -2428,14 +2428,14 @@
         </w:rPr>
         <w:drawing>
           <wp:inline distB="114300" distT="114300" distL="114300" distR="114300">
-            <wp:extent cx="5734050" cy="2128838"/>
+            <wp:extent cx="5734050" cy="3124200"/>
             <wp:effectExtent b="0" l="0" r="0" t="0"/>
-            <wp:docPr id="8" name="image8.png"/>
+            <wp:docPr id="2" name="image7.png"/>
             <a:graphic>
               <a:graphicData uri="http://schemas.openxmlformats.org/drawingml/2006/picture">
                 <pic:pic>
                   <pic:nvPicPr>
-                    <pic:cNvPr id="0" name="image8.png"/>
+                    <pic:cNvPr id="0" name="image7.png"/>
                     <pic:cNvPicPr preferRelativeResize="0"/>
                   </pic:nvPicPr>
                   <pic:blipFill>
@@ -2448,7 +2448,7 @@
                   <pic:spPr>
                     <a:xfrm>
                       <a:off x="0" y="0"/>
-                      <a:ext cx="5734050" cy="2128838"/>
+                      <a:ext cx="5734050" cy="3124200"/>
                     </a:xfrm>
                     <a:prstGeom prst="rect"/>
                     <a:ln/>
@@ -2522,12 +2522,12 @@
           <wp:inline distB="114300" distT="114300" distL="114300" distR="114300">
             <wp:extent cx="5657850" cy="3224213"/>
             <wp:effectExtent b="0" l="0" r="0" t="0"/>
-            <wp:docPr id="9" name="image7.png"/>
+            <wp:docPr id="9" name="image9.png"/>
             <a:graphic>
               <a:graphicData uri="http://schemas.openxmlformats.org/drawingml/2006/picture">
                 <pic:pic>
                   <pic:nvPicPr>
-                    <pic:cNvPr id="0" name="image7.png"/>
+                    <pic:cNvPr id="0" name="image9.png"/>
                     <pic:cNvPicPr preferRelativeResize="0"/>
                   </pic:nvPicPr>
                   <pic:blipFill>
@@ -2595,12 +2595,12 @@
           <wp:inline distB="114300" distT="114300" distL="114300" distR="114300">
             <wp:extent cx="5734050" cy="3467100"/>
             <wp:effectExtent b="0" l="0" r="0" t="0"/>
-            <wp:docPr id="3" name="image9.png"/>
+            <wp:docPr id="4" name="image8.png"/>
             <a:graphic>
               <a:graphicData uri="http://schemas.openxmlformats.org/drawingml/2006/picture">
                 <pic:pic>
                   <pic:nvPicPr>
-                    <pic:cNvPr id="0" name="image9.png"/>
+                    <pic:cNvPr id="0" name="image8.png"/>
                     <pic:cNvPicPr preferRelativeResize="0"/>
                   </pic:nvPicPr>
                   <pic:blipFill>
@@ -3095,12 +3095,12 @@
           <wp:inline distB="114300" distT="114300" distL="114300" distR="114300">
             <wp:extent cx="5734050" cy="2679700"/>
             <wp:effectExtent b="0" l="0" r="0" t="0"/>
-            <wp:docPr id="4" name="image2.png"/>
+            <wp:docPr id="5" name="image1.png"/>
             <a:graphic>
               <a:graphicData uri="http://schemas.openxmlformats.org/drawingml/2006/picture">
                 <pic:pic>
                   <pic:nvPicPr>
-                    <pic:cNvPr id="0" name="image2.png"/>
+                    <pic:cNvPr id="0" name="image1.png"/>
                     <pic:cNvPicPr preferRelativeResize="0"/>
                   </pic:nvPicPr>
                   <pic:blipFill>
@@ -3157,12 +3157,12 @@
           <wp:inline distB="114300" distT="114300" distL="114300" distR="114300">
             <wp:extent cx="5734050" cy="1600200"/>
             <wp:effectExtent b="0" l="0" r="0" t="0"/>
-            <wp:docPr id="2" name="image3.png"/>
+            <wp:docPr id="3" name="image2.png"/>
             <a:graphic>
               <a:graphicData uri="http://schemas.openxmlformats.org/drawingml/2006/picture">
                 <pic:pic>
                   <pic:nvPicPr>
-                    <pic:cNvPr id="0" name="image3.png"/>
+                    <pic:cNvPr id="0" name="image2.png"/>
                     <pic:cNvPicPr preferRelativeResize="0"/>
                   </pic:nvPicPr>
                   <pic:blipFill>
@@ -3279,12 +3279,12 @@
           <wp:inline distB="114300" distT="114300" distL="114300" distR="114300">
             <wp:extent cx="6572250" cy="3300413"/>
             <wp:effectExtent b="0" l="0" r="0" t="0"/>
-            <wp:docPr id="7" name="image5.png"/>
+            <wp:docPr id="8" name="image6.png"/>
             <a:graphic>
               <a:graphicData uri="http://schemas.openxmlformats.org/drawingml/2006/picture">
                 <pic:pic>
                   <pic:nvPicPr>
-                    <pic:cNvPr id="0" name="image5.png"/>
+                    <pic:cNvPr id="0" name="image6.png"/>
                     <pic:cNvPicPr preferRelativeResize="0"/>
                   </pic:nvPicPr>
                   <pic:blipFill>
@@ -3355,12 +3355,12 @@
           <wp:inline distB="114300" distT="114300" distL="114300" distR="114300">
             <wp:extent cx="5734050" cy="1231900"/>
             <wp:effectExtent b="0" l="0" r="0" t="0"/>
-            <wp:docPr id="6" name="image1.png"/>
+            <wp:docPr id="7" name="image4.png"/>
             <a:graphic>
               <a:graphicData uri="http://schemas.openxmlformats.org/drawingml/2006/picture">
                 <pic:pic>
                   <pic:nvPicPr>
-                    <pic:cNvPr id="0" name="image1.png"/>
+                    <pic:cNvPr id="0" name="image4.png"/>
                     <pic:cNvPicPr preferRelativeResize="0"/>
                   </pic:nvPicPr>
                   <pic:blipFill>
@@ -3441,12 +3441,12 @@
           <wp:inline distB="114300" distT="114300" distL="114300" distR="114300">
             <wp:extent cx="5734050" cy="3962400"/>
             <wp:effectExtent b="0" l="0" r="0" t="0"/>
-            <wp:docPr id="5" name="image6.png"/>
+            <wp:docPr id="6" name="image5.png"/>
             <a:graphic>
               <a:graphicData uri="http://schemas.openxmlformats.org/drawingml/2006/picture">
                 <pic:pic>
                   <pic:nvPicPr>
-                    <pic:cNvPr id="0" name="image6.png"/>
+                    <pic:cNvPr id="0" name="image5.png"/>
                     <pic:cNvPicPr preferRelativeResize="0"/>
                   </pic:nvPicPr>
                   <pic:blipFill>

</xml_diff>